<commit_message>
Minor edits to resume.
</commit_message>
<xml_diff>
--- a/Resume/AlexLauderdale_Resume.docx
+++ b/Resume/AlexLauderdale_Resume.docx
@@ -93,16 +93,22 @@
         </w:rPr>
         <w:t xml:space="preserve"> </w:t>
       </w:r>
-      <w:hyperlink r:id="rId5" w:history="1">
-        <w:r>
-          <w:rPr>
-            <w:rStyle w:val="Hyperlink"/>
-            <w:rFonts w:ascii="Cambria" w:eastAsia="Times New Roman" w:hAnsi="Cambria" w:cs="Times New Roman"/>
-            <w:snapToGrid w:val="0"/>
-          </w:rPr>
-          <w:t>alex@tzolkat.net</w:t>
-        </w:r>
-      </w:hyperlink>
+      <w:r>
+        <w:rPr>
+          <w:rFonts w:ascii="Cambria" w:eastAsia="Times New Roman" w:hAnsi="Cambria" w:cs="Times New Roman"/>
+          <w:snapToGrid w:val="0"/>
+        </w:rPr>
+        <w:t>alex@tzo</w:t>
+      </w:r>
+      <w:bookmarkStart w:id="0" w:name="_GoBack"/>
+      <w:bookmarkEnd w:id="0"/>
+      <w:r>
+        <w:rPr>
+          <w:rFonts w:ascii="Cambria" w:eastAsia="Times New Roman" w:hAnsi="Cambria" w:cs="Times New Roman"/>
+          <w:snapToGrid w:val="0"/>
+        </w:rPr>
+        <w:t>lkat.net</w:t>
+      </w:r>
       <w:r>
         <w:rPr>
           <w:rFonts w:ascii="Cambria" w:eastAsia="Times New Roman" w:hAnsi="Cambria" w:cs="Times New Roman"/>
@@ -189,7 +195,21 @@
           <w:rFonts w:ascii="Cambria" w:eastAsia="Times New Roman" w:hAnsi="Cambria" w:cs="Times New Roman"/>
           <w:snapToGrid w:val="0"/>
         </w:rPr>
-        <w:t xml:space="preserve"> December 2018</w:t>
+        <w:t xml:space="preserve"> </w:t>
+      </w:r>
+      <w:r>
+        <w:rPr>
+          <w:rFonts w:ascii="Cambria" w:eastAsia="Times New Roman" w:hAnsi="Cambria" w:cs="Times New Roman"/>
+          <w:snapToGrid w:val="0"/>
+        </w:rPr>
+        <w:t>May</w:t>
+      </w:r>
+      <w:r>
+        <w:rPr>
+          <w:rFonts w:ascii="Cambria" w:eastAsia="Times New Roman" w:hAnsi="Cambria" w:cs="Times New Roman"/>
+          <w:snapToGrid w:val="0"/>
+        </w:rPr>
+        <w:t xml:space="preserve"> 2018</w:t>
       </w:r>
     </w:p>
     <w:p>
@@ -2243,8 +2263,6 @@
         </w:rPr>
         <w:t xml:space="preserve"> </w:t>
       </w:r>
-      <w:bookmarkStart w:id="0" w:name="_GoBack"/>
-      <w:bookmarkEnd w:id="0"/>
     </w:p>
     <w:p>
       <w:pPr>

</xml_diff>

<commit_message>
Update resume language with example of SCM use.
</commit_message>
<xml_diff>
--- a/Resume/AlexLauderdale_Resume.docx
+++ b/Resume/AlexLauderdale_Resume.docx
@@ -72,8 +72,6 @@
         </w:rPr>
         <w:t>423-312-9446</w:t>
       </w:r>
-      <w:bookmarkStart w:id="0" w:name="_GoBack"/>
-      <w:bookmarkEnd w:id="0"/>
     </w:p>
     <w:p>
       <w:pPr>
@@ -1325,7 +1323,28 @@
           <w:rFonts w:ascii="Cambria" w:eastAsia="Times New Roman" w:hAnsi="Cambria" w:cs="Times New Roman"/>
           <w:snapToGrid w:val="0"/>
         </w:rPr>
-        <w:t>Used effective time management strategies to ensure efficient product turnaround and accurate billing.</w:t>
+        <w:t xml:space="preserve">Used </w:t>
+      </w:r>
+      <w:r>
+        <w:rPr>
+          <w:rFonts w:ascii="Cambria" w:eastAsia="Times New Roman" w:hAnsi="Cambria" w:cs="Times New Roman"/>
+          <w:snapToGrid w:val="0"/>
+        </w:rPr>
+        <w:t>modern SCM and time tracking utilities</w:t>
+      </w:r>
+      <w:r>
+        <w:rPr>
+          <w:rFonts w:ascii="Cambria" w:eastAsia="Times New Roman" w:hAnsi="Cambria" w:cs="Times New Roman"/>
+          <w:snapToGrid w:val="0"/>
+        </w:rPr>
+        <w:t xml:space="preserve"> </w:t>
+      </w:r>
+      <w:r>
+        <w:rPr>
+          <w:rFonts w:ascii="Cambria" w:eastAsia="Times New Roman" w:hAnsi="Cambria" w:cs="Times New Roman"/>
+          <w:snapToGrid w:val="0"/>
+        </w:rPr>
+        <w:t>to ensure efficient product turnaround and accurate billing.</w:t>
       </w:r>
     </w:p>
     <w:p>
@@ -1404,7 +1423,16 @@
           <w:rFonts w:ascii="Cambria" w:eastAsia="Times New Roman" w:hAnsi="Cambria" w:cs="Times New Roman"/>
           <w:snapToGrid w:val="0"/>
         </w:rPr>
-        <w:t>Worked in a fast-paced, online environment to deliver tutoring services to students nation-wide.</w:t>
+        <w:t>Worked in a fast-paced, on</w:t>
+      </w:r>
+      <w:bookmarkStart w:id="0" w:name="_GoBack"/>
+      <w:bookmarkEnd w:id="0"/>
+      <w:r>
+        <w:rPr>
+          <w:rFonts w:ascii="Cambria" w:eastAsia="Times New Roman" w:hAnsi="Cambria" w:cs="Times New Roman"/>
+          <w:snapToGrid w:val="0"/>
+        </w:rPr>
+        <w:t>line environment to deliver tutoring services to students nation-wide.</w:t>
       </w:r>
     </w:p>
     <w:p>

</xml_diff>

<commit_message>
Updated language for freelance position to exclude direct references to LSL.
</commit_message>
<xml_diff>
--- a/Resume/AlexLauderdale_Resume.docx
+++ b/Resume/AlexLauderdale_Resume.docx
@@ -1299,7 +1299,16 @@
           <w:rFonts w:ascii="Cambria" w:eastAsia="Times New Roman" w:hAnsi="Cambria" w:cs="Times New Roman"/>
           <w:snapToGrid w:val="0"/>
         </w:rPr>
-        <w:t>LSL code and sound effects for client products, such as texture appliers, animated candles and doors.</w:t>
+        <w:t>Scripting</w:t>
+      </w:r>
+      <w:bookmarkStart w:id="0" w:name="_GoBack"/>
+      <w:bookmarkEnd w:id="0"/>
+      <w:r>
+        <w:rPr>
+          <w:rFonts w:ascii="Cambria" w:eastAsia="Times New Roman" w:hAnsi="Cambria" w:cs="Times New Roman"/>
+          <w:snapToGrid w:val="0"/>
+        </w:rPr>
+        <w:t xml:space="preserve"> and sound effects for client products, such as texture appliers, animated candles and doors.</w:t>
       </w:r>
     </w:p>
     <w:p>
@@ -1330,14 +1339,7 @@
           <w:rFonts w:ascii="Cambria" w:eastAsia="Times New Roman" w:hAnsi="Cambria" w:cs="Times New Roman"/>
           <w:snapToGrid w:val="0"/>
         </w:rPr>
-        <w:t>modern SCM and time tracking utilities</w:t>
-      </w:r>
-      <w:r>
-        <w:rPr>
-          <w:rFonts w:ascii="Cambria" w:eastAsia="Times New Roman" w:hAnsi="Cambria" w:cs="Times New Roman"/>
-          <w:snapToGrid w:val="0"/>
-        </w:rPr>
-        <w:t xml:space="preserve"> </w:t>
+        <w:t xml:space="preserve">modern SCM and time tracking utilities </w:t>
       </w:r>
       <w:r>
         <w:rPr>
@@ -1423,16 +1425,7 @@
           <w:rFonts w:ascii="Cambria" w:eastAsia="Times New Roman" w:hAnsi="Cambria" w:cs="Times New Roman"/>
           <w:snapToGrid w:val="0"/>
         </w:rPr>
-        <w:t>Worked in a fast-paced, on</w:t>
-      </w:r>
-      <w:bookmarkStart w:id="0" w:name="_GoBack"/>
-      <w:bookmarkEnd w:id="0"/>
-      <w:r>
-        <w:rPr>
-          <w:rFonts w:ascii="Cambria" w:eastAsia="Times New Roman" w:hAnsi="Cambria" w:cs="Times New Roman"/>
-          <w:snapToGrid w:val="0"/>
-        </w:rPr>
-        <w:t>line environment to deliver tutoring services to students nation-wide.</w:t>
+        <w:t>Worked in a fast-paced, online environment to deliver tutoring services to students nation-wide.</w:t>
       </w:r>
     </w:p>
     <w:p>

</xml_diff>